<commit_message>
implemented .js code for authentication middleware to control access to the home page and dashboard
</commit_message>
<xml_diff>
--- a/Documentation.docx
+++ b/Documentation.docx
@@ -84,7 +84,7 @@
           </mc:Choice>
           <mc:Fallback>
             <w:pict>
-              <v:shapetype w14:anchorId="68C81CA0" id="_x0000_t67" coordsize="21600,21600" o:spt="67" adj="16200,5400" path="m0@0l@1@0@1,0@2,0@2@0,21600@0,10800,21600xe">
+              <v:shapetype w14:anchorId="2121BA29" id="_x0000_t67" coordsize="21600,21600" o:spt="67" adj="16200,5400" path="m0@0l@1@0@1,0@2,0@2@0,21600@0,10800,21600xe">
                 <v:stroke joinstyle="miter"/>
                 <v:formulas>
                   <v:f eqn="val #0"/>
@@ -186,7 +186,7 @@
           </mc:Choice>
           <mc:Fallback>
             <w:pict>
-              <v:shape w14:anchorId="3B0BC618" id="Arrow: Down 3" o:spid="_x0000_s1026" type="#_x0000_t67" style="position:absolute;margin-left:234.7pt;margin-top:191.3pt;width:21.95pt;height:87.95pt;rotation:90;z-index:251685888;visibility:visible;mso-wrap-style:square;mso-width-percent:0;mso-height-percent:0;mso-wrap-distance-left:9pt;mso-wrap-distance-top:0;mso-wrap-distance-right:9pt;mso-wrap-distance-bottom:0;mso-position-horizontal:absolute;mso-position-horizontal-relative:text;mso-position-vertical:absolute;mso-position-vertical-relative:text;mso-width-percent:0;mso-height-percent:0;mso-width-relative:margin;mso-height-relative:margin;v-text-anchor:middle" o:gfxdata="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" adj="18905" fillcolor="#538135 [2409]" strokecolor="#538135 [2409]" strokeweight="1pt"/>
+              <v:shape w14:anchorId="0B285978" id="Arrow: Down 3" o:spid="_x0000_s1026" type="#_x0000_t67" style="position:absolute;margin-left:234.7pt;margin-top:191.3pt;width:21.95pt;height:87.95pt;rotation:90;z-index:251685888;visibility:visible;mso-wrap-style:square;mso-width-percent:0;mso-height-percent:0;mso-wrap-distance-left:9pt;mso-wrap-distance-top:0;mso-wrap-distance-right:9pt;mso-wrap-distance-bottom:0;mso-position-horizontal:absolute;mso-position-horizontal-relative:text;mso-position-vertical:absolute;mso-position-vertical-relative:text;mso-width-percent:0;mso-height-percent:0;mso-width-relative:margin;mso-height-relative:margin;v-text-anchor:middle" o:gfxdata="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" adj="18905" fillcolor="#538135 [2409]" strokecolor="#538135 [2409]" strokeweight="1pt"/>
             </w:pict>
           </mc:Fallback>
         </mc:AlternateContent>
@@ -269,7 +269,7 @@
           </mc:Choice>
           <mc:Fallback>
             <w:pict>
-              <v:shape w14:anchorId="50A88760" id="Arrow: Left-Right-Up 4" o:spid="_x0000_s1026" style="position:absolute;margin-left:267.25pt;margin-top:240.75pt;width:75pt;height:49.2pt;rotation:90;z-index:251683840;visibility:visible;mso-wrap-style:square;mso-height-percent:0;mso-wrap-distance-left:9pt;mso-wrap-distance-top:0;mso-wrap-distance-right:9pt;mso-wrap-distance-bottom:0;mso-position-horizontal:absolute;mso-position-horizontal-relative:text;mso-position-vertical:absolute;mso-position-vertical-relative:text;mso-height-percent:0;mso-height-relative:margin;v-text-anchor:middle" coordsize="952500,624841" o:gfxdata="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" path="m,468631l156210,312421r,78105l398145,390526r,-234316l320040,156210,476250,,632460,156210r-78105,l554355,390526r241935,l796290,312421,952500,468631,796290,624841r,-78105l156210,546736r,78105l,468631xe" fillcolor="#538135 [2409]" strokecolor="#538135 [2409]" strokeweight="1pt">
+              <v:shape w14:anchorId="655E5689" id="Arrow: Left-Right-Up 4" o:spid="_x0000_s1026" style="position:absolute;margin-left:267.25pt;margin-top:240.75pt;width:75pt;height:49.2pt;rotation:90;z-index:251683840;visibility:visible;mso-wrap-style:square;mso-height-percent:0;mso-wrap-distance-left:9pt;mso-wrap-distance-top:0;mso-wrap-distance-right:9pt;mso-wrap-distance-bottom:0;mso-position-horizontal:absolute;mso-position-horizontal-relative:text;mso-position-vertical:absolute;mso-position-vertical-relative:text;mso-height-percent:0;mso-height-relative:margin;v-text-anchor:middle" coordsize="952500,624841" o:gfxdata="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" path="m,468631l156210,312421r,78105l398145,390526r,-234316l320040,156210,476250,,632460,156210r-78105,l554355,390526r241935,l796290,312421,952500,468631,796290,624841r,-78105l156210,546736r,78105l,468631xe" fillcolor="#538135 [2409]" strokecolor="#538135 [2409]" strokeweight="1pt">
                 <v:stroke joinstyle="miter"/>
                 <v:path arrowok="t" o:connecttype="custom" o:connectlocs="0,468631;156210,312421;156210,390526;398145,390526;398145,156210;320040,156210;476250,0;632460,156210;554355,156210;554355,390526;796290,390526;796290,312421;952500,468631;796290,624841;796290,546736;156210,546736;156210,624841;0,468631" o:connectangles="0,0,0,0,0,0,0,0,0,0,0,0,0,0,0,0,0,0"/>
               </v:shape>
@@ -479,7 +479,7 @@
           </mc:Choice>
           <mc:Fallback>
             <w:pict>
-              <v:shape w14:anchorId="36C359F9" id="Arrow: Down 3" o:spid="_x0000_s1026" type="#_x0000_t67" style="position:absolute;margin-left:99.3pt;margin-top:630pt;width:19.8pt;height:54pt;z-index:251682816;visibility:visible;mso-wrap-style:square;mso-height-percent:0;mso-wrap-distance-left:9pt;mso-wrap-distance-top:0;mso-wrap-distance-right:9pt;mso-wrap-distance-bottom:0;mso-position-horizontal:absolute;mso-position-horizontal-relative:text;mso-position-vertical:absolute;mso-position-vertical-relative:text;mso-height-percent:0;mso-height-relative:margin;v-text-anchor:middle" o:gfxdata="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" adj="17640" fillcolor="#538135 [2409]" strokecolor="#538135 [2409]" strokeweight="1pt"/>
+              <v:shape w14:anchorId="246CE59A" id="Arrow: Down 3" o:spid="_x0000_s1026" type="#_x0000_t67" style="position:absolute;margin-left:99.3pt;margin-top:630pt;width:19.8pt;height:54pt;z-index:251682816;visibility:visible;mso-wrap-style:square;mso-height-percent:0;mso-wrap-distance-left:9pt;mso-wrap-distance-top:0;mso-wrap-distance-right:9pt;mso-wrap-distance-bottom:0;mso-position-horizontal:absolute;mso-position-horizontal-relative:text;mso-position-vertical:absolute;mso-position-vertical-relative:text;mso-height-percent:0;mso-height-relative:margin;v-text-anchor:middle" o:gfxdata="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" adj="17640" fillcolor="#538135 [2409]" strokecolor="#538135 [2409]" strokeweight="1pt"/>
             </w:pict>
           </mc:Fallback>
         </mc:AlternateContent>
@@ -559,7 +559,7 @@
           </mc:Choice>
           <mc:Fallback>
             <w:pict>
-              <v:shape w14:anchorId="29BD5017" id="Arrow: Down 3" o:spid="_x0000_s1026" type="#_x0000_t67" style="position:absolute;margin-left:102.3pt;margin-top:534.6pt;width:19.8pt;height:32.4pt;z-index:251680768;visibility:visible;mso-wrap-style:square;mso-wrap-distance-left:9pt;mso-wrap-distance-top:0;mso-wrap-distance-right:9pt;mso-wrap-distance-bottom:0;mso-position-horizontal:absolute;mso-position-horizontal-relative:text;mso-position-vertical:absolute;mso-position-vertical-relative:text;v-text-anchor:middle" o:gfxdata="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" adj="15000" fillcolor="#538135 [2409]" strokecolor="#538135 [2409]" strokeweight="1pt"/>
+              <v:shape w14:anchorId="7A619140" id="Arrow: Down 3" o:spid="_x0000_s1026" type="#_x0000_t67" style="position:absolute;margin-left:102.3pt;margin-top:534.6pt;width:19.8pt;height:32.4pt;z-index:251680768;visibility:visible;mso-wrap-style:square;mso-wrap-distance-left:9pt;mso-wrap-distance-top:0;mso-wrap-distance-right:9pt;mso-wrap-distance-bottom:0;mso-position-horizontal:absolute;mso-position-horizontal-relative:text;mso-position-vertical:absolute;mso-position-vertical-relative:text;v-text-anchor:middle" o:gfxdata="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" adj="15000" fillcolor="#538135 [2409]" strokecolor="#538135 [2409]" strokeweight="1pt"/>
             </w:pict>
           </mc:Fallback>
         </mc:AlternateContent>
@@ -763,7 +763,7 @@
           </mc:Choice>
           <mc:Fallback>
             <w:pict>
-              <v:shape w14:anchorId="7E59C4ED" id="Arrow: Down 3" o:spid="_x0000_s1026" type="#_x0000_t67" style="position:absolute;margin-left:102.3pt;margin-top:438.8pt;width:19.8pt;height:32.4pt;z-index:251678720;visibility:visible;mso-wrap-style:square;mso-wrap-distance-left:9pt;mso-wrap-distance-top:0;mso-wrap-distance-right:9pt;mso-wrap-distance-bottom:0;mso-position-horizontal:absolute;mso-position-horizontal-relative:text;mso-position-vertical:absolute;mso-position-vertical-relative:text;v-text-anchor:middle" o:gfxdata="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" adj="15000" fillcolor="#538135 [2409]" strokecolor="#538135 [2409]" strokeweight="1pt"/>
+              <v:shape w14:anchorId="480D392C" id="Arrow: Down 3" o:spid="_x0000_s1026" type="#_x0000_t67" style="position:absolute;margin-left:102.3pt;margin-top:438.8pt;width:19.8pt;height:32.4pt;z-index:251678720;visibility:visible;mso-wrap-style:square;mso-wrap-distance-left:9pt;mso-wrap-distance-top:0;mso-wrap-distance-right:9pt;mso-wrap-distance-bottom:0;mso-position-horizontal:absolute;mso-position-horizontal-relative:text;mso-position-vertical:absolute;mso-position-vertical-relative:text;v-text-anchor:middle" o:gfxdata="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" adj="15000" fillcolor="#538135 [2409]" strokecolor="#538135 [2409]" strokeweight="1pt"/>
             </w:pict>
           </mc:Fallback>
         </mc:AlternateContent>
@@ -967,7 +967,7 @@
           </mc:Choice>
           <mc:Fallback>
             <w:pict>
-              <v:shape w14:anchorId="3D09D832" id="Arrow: Down 3" o:spid="_x0000_s1026" type="#_x0000_t67" style="position:absolute;margin-left:100.5pt;margin-top:342.6pt;width:19.8pt;height:32.4pt;z-index:251676672;visibility:visible;mso-wrap-style:square;mso-wrap-distance-left:9pt;mso-wrap-distance-top:0;mso-wrap-distance-right:9pt;mso-wrap-distance-bottom:0;mso-position-horizontal:absolute;mso-position-horizontal-relative:text;mso-position-vertical:absolute;mso-position-vertical-relative:text;v-text-anchor:middle" o:gfxdata="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" adj="15000" fillcolor="#538135 [2409]" strokecolor="#538135 [2409]" strokeweight="1pt"/>
+              <v:shape w14:anchorId="0A3A7053" id="Arrow: Down 3" o:spid="_x0000_s1026" type="#_x0000_t67" style="position:absolute;margin-left:100.5pt;margin-top:342.6pt;width:19.8pt;height:32.4pt;z-index:251676672;visibility:visible;mso-wrap-style:square;mso-wrap-distance-left:9pt;mso-wrap-distance-top:0;mso-wrap-distance-right:9pt;mso-wrap-distance-bottom:0;mso-position-horizontal:absolute;mso-position-horizontal-relative:text;mso-position-vertical:absolute;mso-position-vertical-relative:text;v-text-anchor:middle" o:gfxdata="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" adj="15000" fillcolor="#538135 [2409]" strokecolor="#538135 [2409]" strokeweight="1pt"/>
             </w:pict>
           </mc:Fallback>
         </mc:AlternateContent>
@@ -1171,7 +1171,7 @@
           </mc:Choice>
           <mc:Fallback>
             <w:pict>
-              <v:shape w14:anchorId="10ECA055" id="Arrow: Down 3" o:spid="_x0000_s1026" type="#_x0000_t67" style="position:absolute;margin-left:99.9pt;margin-top:246.6pt;width:19.8pt;height:32.4pt;z-index:251674624;visibility:visible;mso-wrap-style:square;mso-wrap-distance-left:9pt;mso-wrap-distance-top:0;mso-wrap-distance-right:9pt;mso-wrap-distance-bottom:0;mso-position-horizontal:absolute;mso-position-horizontal-relative:text;mso-position-vertical:absolute;mso-position-vertical-relative:text;v-text-anchor:middle" o:gfxdata="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" adj="15000" fillcolor="#538135 [2409]" strokecolor="#538135 [2409]" strokeweight="1pt"/>
+              <v:shape w14:anchorId="096919FA" id="Arrow: Down 3" o:spid="_x0000_s1026" type="#_x0000_t67" style="position:absolute;margin-left:99.9pt;margin-top:246.6pt;width:19.8pt;height:32.4pt;z-index:251674624;visibility:visible;mso-wrap-style:square;mso-wrap-distance-left:9pt;mso-wrap-distance-top:0;mso-wrap-distance-right:9pt;mso-wrap-distance-bottom:0;mso-position-horizontal:absolute;mso-position-horizontal-relative:text;mso-position-vertical:absolute;mso-position-vertical-relative:text;v-text-anchor:middle" o:gfxdata="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" adj="15000" fillcolor="#538135 [2409]" strokecolor="#538135 [2409]" strokeweight="1pt"/>
             </w:pict>
           </mc:Fallback>
         </mc:AlternateContent>
@@ -1375,7 +1375,7 @@
           </mc:Choice>
           <mc:Fallback>
             <w:pict>
-              <v:shape w14:anchorId="20598236" id="Arrow: Down 3" o:spid="_x0000_s1026" type="#_x0000_t67" style="position:absolute;margin-left:101.4pt;margin-top:149.4pt;width:19.8pt;height:32.4pt;z-index:251670528;visibility:visible;mso-wrap-style:square;mso-wrap-distance-left:9pt;mso-wrap-distance-top:0;mso-wrap-distance-right:9pt;mso-wrap-distance-bottom:0;mso-position-horizontal:absolute;mso-position-horizontal-relative:text;mso-position-vertical:absolute;mso-position-vertical-relative:text;v-text-anchor:middle" o:gfxdata="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" adj="15000" fillcolor="#538135 [2409]" strokecolor="#538135 [2409]" strokeweight="1pt"/>
+              <v:shape w14:anchorId="18D82ADC" id="Arrow: Down 3" o:spid="_x0000_s1026" type="#_x0000_t67" style="position:absolute;margin-left:101.4pt;margin-top:149.4pt;width:19.8pt;height:32.4pt;z-index:251670528;visibility:visible;mso-wrap-style:square;mso-wrap-distance-left:9pt;mso-wrap-distance-top:0;mso-wrap-distance-right:9pt;mso-wrap-distance-bottom:0;mso-position-horizontal:absolute;mso-position-horizontal-relative:text;mso-position-vertical:absolute;mso-position-vertical-relative:text;v-text-anchor:middle" o:gfxdata="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" adj="15000" fillcolor="#538135 [2409]" strokecolor="#538135 [2409]" strokeweight="1pt"/>
             </w:pict>
           </mc:Fallback>
         </mc:AlternateContent>
@@ -1455,7 +1455,7 @@
           </mc:Choice>
           <mc:Fallback>
             <w:pict>
-              <v:shape w14:anchorId="46362935" id="Arrow: Down 3" o:spid="_x0000_s1026" type="#_x0000_t67" style="position:absolute;margin-left:99.3pt;margin-top:54pt;width:19.8pt;height:32.4pt;z-index:251672576;visibility:visible;mso-wrap-style:square;mso-wrap-distance-left:9pt;mso-wrap-distance-top:0;mso-wrap-distance-right:9pt;mso-wrap-distance-bottom:0;mso-position-horizontal:absolute;mso-position-horizontal-relative:text;mso-position-vertical:absolute;mso-position-vertical-relative:text;v-text-anchor:middle" o:gfxdata="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" adj="15000" fillcolor="#538135 [2409]" strokecolor="#538135 [2409]" strokeweight="1pt"/>
+              <v:shape w14:anchorId="31A42DFB" id="Arrow: Down 3" o:spid="_x0000_s1026" type="#_x0000_t67" style="position:absolute;margin-left:99.3pt;margin-top:54pt;width:19.8pt;height:32.4pt;z-index:251672576;visibility:visible;mso-wrap-style:square;mso-wrap-distance-left:9pt;mso-wrap-distance-top:0;mso-wrap-distance-right:9pt;mso-wrap-distance-bottom:0;mso-position-horizontal:absolute;mso-position-horizontal-relative:text;mso-position-vertical:absolute;mso-position-vertical-relative:text;v-text-anchor:middle" o:gfxdata="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" adj="15000" fillcolor="#538135 [2409]" strokecolor="#538135 [2409]" strokeweight="1pt"/>
             </w:pict>
           </mc:Fallback>
         </mc:AlternateContent>
@@ -1994,7 +1994,7 @@
           </mc:Choice>
           <mc:Fallback>
             <w:pict>
-              <v:rect w14:anchorId="6BF9F138" id="Title 1" o:spid="_x0000_s1026" style="position:absolute;margin-left:-47.4pt;margin-top:-25.2pt;width:950.2pt;height:474.6pt;z-index:251659264;visibility:visible;mso-wrap-style:square;mso-height-percent:0;mso-wrap-distance-left:9pt;mso-wrap-distance-top:0;mso-wrap-distance-right:9pt;mso-wrap-distance-bottom:0;mso-position-horizontal:absolute;mso-position-horizontal-relative:text;mso-position-vertical:absolute;mso-position-vertical-relative:text;mso-height-percent:0;mso-height-relative:margin;v-text-anchor:bottom" o:gfxdata="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" filled="f" stroked="f">
+              <v:rect w14:anchorId="4166F480" id="Title 1" o:spid="_x0000_s1026" style="position:absolute;margin-left:-47.4pt;margin-top:-25.2pt;width:950.2pt;height:474.6pt;z-index:251659264;visibility:visible;mso-wrap-style:square;mso-height-percent:0;mso-wrap-distance-left:9pt;mso-wrap-distance-top:0;mso-wrap-distance-right:9pt;mso-wrap-distance-bottom:0;mso-position-horizontal:absolute;mso-position-horizontal-relative:text;mso-position-vertical:absolute;mso-position-vertical-relative:text;mso-height-percent:0;mso-height-relative:margin;v-text-anchor:bottom" o:gfxdata="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" filled="f" stroked="f">
                 <o:lock v:ext="edit" grouping="t"/>
               </v:rect>
             </w:pict>

</xml_diff>